<commit_message>
Ese tres c está denso
</commit_message>
<xml_diff>
--- a/DOCUMENTACIÓN REQUERIMIENTOS FUNCIONALES.docx
+++ b/DOCUMENTACIÓN REQUERIMIENTOS FUNCIONALES.docx
@@ -180,10 +180,7 @@
           </w:tcPr>
           <w:p>
             <w:r>
-              <w:t>Dado el tipo de servicio y orden lexicográfico en el código de infracción se va a determinar un orden de prioridad el cual lo referenciaremos como gravedad. Se devolverá los M comparendos con mayor gravedad</w:t>
-            </w:r>
-            <w:r>
-              <w:t>.</w:t>
+              <w:t>Dado el tipo de servicio y orden lexicográfico en el código de infracción se va a determinar un orden de prioridad el cual lo referenciaremos como gravedad. Se devolverá los M comparendos con mayor gravedad.</w:t>
             </w:r>
           </w:p>
         </w:tc>
@@ -307,13 +304,7 @@
           </w:tcPr>
           <w:p>
             <w:r>
-              <w:t>El número de comparendos solicitados con mayor gravedad</w:t>
-            </w:r>
-            <w:r>
-              <w:t xml:space="preserve"> descendentemente</w:t>
-            </w:r>
-            <w:r>
-              <w:t xml:space="preserve">. </w:t>
+              <w:t xml:space="preserve">El número de comparendos solicitados con mayor gravedad descendentemente. </w:t>
             </w:r>
           </w:p>
         </w:tc>
@@ -1252,6 +1243,16 @@
               </w:rPr>
               <w:t xml:space="preserve"> </w:t>
             </w:r>
+            <w:r>
+              <w:rPr>
+                <w:rFonts w:ascii="Times New Roman" w:eastAsia="Times New Roman" w:hAnsi="Times New Roman" w:cs="Times New Roman"/>
+                <w:color w:val="FFFFFF"/>
+                <w:sz w:val="24"/>
+                <w:szCs w:val="24"/>
+                <w:lang w:eastAsia="es-CO"/>
+              </w:rPr>
+              <w:t>Mostrar los M comparendos más cercanos a la estación de policía</w:t>
+            </w:r>
           </w:p>
         </w:tc>
       </w:tr>
@@ -1341,6 +1342,16 @@
               </w:rPr>
               <w:t xml:space="preserve"> </w:t>
             </w:r>
+            <w:r>
+              <w:rPr>
+                <w:rFonts w:ascii="Times New Roman" w:eastAsia="Times New Roman" w:hAnsi="Times New Roman" w:cs="Times New Roman"/>
+                <w:color w:val="000000"/>
+                <w:sz w:val="24"/>
+                <w:szCs w:val="24"/>
+                <w:lang w:eastAsia="es-CO"/>
+              </w:rPr>
+              <w:t>Se ingresa el número de comparendos que se quieren mostrar, y a partir de ese número se muestran los comparendos con menor distancia. Para ello, planteamos una cola de prioridad en la que el criterio es la distancia, llevada hacia el mínimo, es decir, tendremos una cola de prioridad donde el primer elemento es el de menor distancia a la estación de policía</w:t>
+            </w:r>
           </w:p>
         </w:tc>
       </w:tr>
@@ -1420,6 +1431,16 @@
               </w:rPr>
               <w:t> </w:t>
             </w:r>
+            <w:r>
+              <w:rPr>
+                <w:rFonts w:ascii="Times New Roman" w:eastAsia="Times New Roman" w:hAnsi="Times New Roman" w:cs="Times New Roman"/>
+                <w:color w:val="000000"/>
+                <w:sz w:val="24"/>
+                <w:szCs w:val="24"/>
+                <w:lang w:eastAsia="es-CO"/>
+              </w:rPr>
+              <w:t>El número M</w:t>
+            </w:r>
           </w:p>
         </w:tc>
       </w:tr>
@@ -1489,6 +1510,16 @@
                 <w:lang w:eastAsia="es-CO"/>
               </w:rPr>
             </w:pPr>
+            <w:r>
+              <w:rPr>
+                <w:rFonts w:ascii="Times New Roman" w:eastAsia="Times New Roman" w:hAnsi="Times New Roman" w:cs="Times New Roman"/>
+                <w:color w:val="000000"/>
+                <w:sz w:val="24"/>
+                <w:szCs w:val="24"/>
+                <w:lang w:eastAsia="es-CO"/>
+              </w:rPr>
+              <w:t>La cola con los comparendos</w:t>
+            </w:r>
           </w:p>
         </w:tc>
       </w:tr>
@@ -1567,6 +1598,38 @@
                 <w:lang w:eastAsia="es-CO"/>
               </w:rPr>
               <w:t> </w:t>
+            </w:r>
+            <w:r>
+              <w:rPr>
+                <w:rFonts w:ascii="Times New Roman" w:eastAsia="Times New Roman" w:hAnsi="Times New Roman" w:cs="Times New Roman"/>
+                <w:color w:val="000000"/>
+                <w:sz w:val="24"/>
+                <w:szCs w:val="24"/>
+                <w:lang w:eastAsia="es-CO"/>
+              </w:rPr>
+              <w:t xml:space="preserve">Se estima complejidad lineal, ya que los comparendos ya están cargados en la cola, es hacerles el respectivo </w:t>
+            </w:r>
+            <w:proofErr w:type="spellStart"/>
+            <w:r>
+              <w:rPr>
+                <w:rFonts w:ascii="Times New Roman" w:eastAsia="Times New Roman" w:hAnsi="Times New Roman" w:cs="Times New Roman"/>
+                <w:color w:val="000000"/>
+                <w:sz w:val="24"/>
+                <w:szCs w:val="24"/>
+                <w:lang w:eastAsia="es-CO"/>
+              </w:rPr>
+              <w:t>dequeue</w:t>
+            </w:r>
+            <w:proofErr w:type="spellEnd"/>
+            <w:r>
+              <w:rPr>
+                <w:rFonts w:ascii="Times New Roman" w:eastAsia="Times New Roman" w:hAnsi="Times New Roman" w:cs="Times New Roman"/>
+                <w:color w:val="000000"/>
+                <w:sz w:val="24"/>
+                <w:szCs w:val="24"/>
+                <w:lang w:eastAsia="es-CO"/>
+              </w:rPr>
+              <w:t xml:space="preserve"> dependiendo de M</w:t>
             </w:r>
           </w:p>
         </w:tc>
@@ -1697,6 +1760,16 @@
               </w:rPr>
               <w:t xml:space="preserve"> </w:t>
             </w:r>
+            <w:r>
+              <w:rPr>
+                <w:rFonts w:ascii="Times New Roman" w:eastAsia="Times New Roman" w:hAnsi="Times New Roman" w:cs="Times New Roman"/>
+                <w:color w:val="FFFFFF"/>
+                <w:sz w:val="24"/>
+                <w:szCs w:val="24"/>
+                <w:lang w:eastAsia="es-CO"/>
+              </w:rPr>
+              <w:t>Buscar los comparendos por medio de detección, clase de vehículo, tipo de servicio y localidad</w:t>
+            </w:r>
           </w:p>
         </w:tc>
       </w:tr>
@@ -1776,6 +1849,16 @@
               </w:rPr>
               <w:t> </w:t>
             </w:r>
+            <w:r>
+              <w:rPr>
+                <w:rFonts w:ascii="Times New Roman" w:eastAsia="Times New Roman" w:hAnsi="Times New Roman" w:cs="Times New Roman"/>
+                <w:color w:val="000000"/>
+                <w:sz w:val="24"/>
+                <w:szCs w:val="24"/>
+                <w:lang w:eastAsia="es-CO"/>
+              </w:rPr>
+              <w:t>Dados los cuatro parámetros que se mencionan anteriormente, se desarrollará una tabla de hash por encadenamiento separado, en donde la llave será la concatenación de estos cuatro parámetros</w:t>
+            </w:r>
           </w:p>
         </w:tc>
       </w:tr>
@@ -1855,6 +1938,16 @@
               </w:rPr>
               <w:t> </w:t>
             </w:r>
+            <w:r>
+              <w:rPr>
+                <w:rFonts w:ascii="Times New Roman" w:eastAsia="Times New Roman" w:hAnsi="Times New Roman" w:cs="Times New Roman"/>
+                <w:color w:val="000000"/>
+                <w:sz w:val="24"/>
+                <w:szCs w:val="24"/>
+                <w:lang w:eastAsia="es-CO"/>
+              </w:rPr>
+              <w:t>Medio de detección, clase de vehículo, tipo de servicio, localidad y los M primeros comparendos a mostrar</w:t>
+            </w:r>
           </w:p>
         </w:tc>
       </w:tr>
@@ -1924,6 +2017,16 @@
                 <w:lang w:eastAsia="es-CO"/>
               </w:rPr>
             </w:pPr>
+            <w:r>
+              <w:rPr>
+                <w:rFonts w:ascii="Times New Roman" w:eastAsia="Times New Roman" w:hAnsi="Times New Roman" w:cs="Times New Roman"/>
+                <w:color w:val="000000"/>
+                <w:sz w:val="24"/>
+                <w:szCs w:val="24"/>
+                <w:lang w:eastAsia="es-CO"/>
+              </w:rPr>
+              <w:t>La cola con los primeros M comparendos que cumplan con criterio de búsqueda, ordenados por fecha. Sin embargo, para poder hacer el ordenamiento puede que se devuelva un arreglo de comparable ya ordenado</w:t>
+            </w:r>
           </w:p>
         </w:tc>
       </w:tr>
@@ -1993,6 +2096,16 @@
                 <w:lang w:eastAsia="es-CO"/>
               </w:rPr>
             </w:pPr>
+            <w:r>
+              <w:rPr>
+                <w:rFonts w:ascii="Times New Roman" w:eastAsia="Times New Roman" w:hAnsi="Times New Roman" w:cs="Times New Roman"/>
+                <w:color w:val="000000"/>
+                <w:sz w:val="24"/>
+                <w:szCs w:val="24"/>
+                <w:lang w:eastAsia="es-CO"/>
+              </w:rPr>
+              <w:t xml:space="preserve">Se estima complejidad lineal, en el caso de muchas colisiones </w:t>
+            </w:r>
           </w:p>
         </w:tc>
       </w:tr>
@@ -2062,6 +2175,16 @@
               </w:rPr>
               <w:t xml:space="preserve">3. </w:t>
             </w:r>
+            <w:r>
+              <w:rPr>
+                <w:rFonts w:ascii="Times New Roman" w:eastAsia="Times New Roman" w:hAnsi="Times New Roman" w:cs="Times New Roman"/>
+                <w:color w:val="FFFFFF"/>
+                <w:sz w:val="24"/>
+                <w:szCs w:val="24"/>
+                <w:lang w:eastAsia="es-CO"/>
+              </w:rPr>
+              <w:t>Buscar los comparendos que tienen una latitud entre un rango dado y que involucraron un tipo de vehículo particular</w:t>
+            </w:r>
           </w:p>
         </w:tc>
       </w:tr>
@@ -2131,6 +2254,16 @@
                 <w:lang w:eastAsia="es-CO"/>
               </w:rPr>
             </w:pPr>
+            <w:r>
+              <w:rPr>
+                <w:rFonts w:ascii="Times New Roman" w:eastAsia="Times New Roman" w:hAnsi="Times New Roman" w:cs="Times New Roman"/>
+                <w:color w:val="000000"/>
+                <w:sz w:val="24"/>
+                <w:szCs w:val="24"/>
+                <w:lang w:eastAsia="es-CO"/>
+              </w:rPr>
+              <w:t>Dados los límites del intervalo de latitud, y le tipo de vehículo, con un árbol 2-3 de criterio longitud, se evalúa el tipo de vehículo, para así terminar de filtrar en la búsqueda</w:t>
+            </w:r>
           </w:p>
         </w:tc>
       </w:tr>
@@ -2200,6 +2333,16 @@
                 <w:lang w:eastAsia="es-CO"/>
               </w:rPr>
             </w:pPr>
+            <w:r>
+              <w:rPr>
+                <w:rFonts w:ascii="Times New Roman" w:eastAsia="Times New Roman" w:hAnsi="Times New Roman" w:cs="Times New Roman"/>
+                <w:color w:val="000000"/>
+                <w:sz w:val="24"/>
+                <w:szCs w:val="24"/>
+                <w:lang w:eastAsia="es-CO"/>
+              </w:rPr>
+              <w:t>Extremos del intervalo de latitud, el tipo de vehículo y el numero N de comparendos a mostrar</w:t>
+            </w:r>
           </w:p>
         </w:tc>
       </w:tr>
@@ -2269,6 +2412,16 @@
                 <w:lang w:eastAsia="es-CO"/>
               </w:rPr>
             </w:pPr>
+            <w:r>
+              <w:rPr>
+                <w:rFonts w:ascii="Times New Roman" w:eastAsia="Times New Roman" w:hAnsi="Times New Roman" w:cs="Times New Roman"/>
+                <w:color w:val="000000"/>
+                <w:sz w:val="24"/>
+                <w:szCs w:val="24"/>
+                <w:lang w:eastAsia="es-CO"/>
+              </w:rPr>
+              <w:t>Los datos de los comparendos que cumplen con esta condición</w:t>
+            </w:r>
           </w:p>
         </w:tc>
       </w:tr>
@@ -2309,6 +2462,7 @@
                 <w:szCs w:val="24"/>
                 <w:lang w:eastAsia="es-CO"/>
               </w:rPr>
+              <w:lastRenderedPageBreak/>
               <w:t>Estimación de complejidad:</w:t>
             </w:r>
           </w:p>
@@ -2338,6 +2492,16 @@
                 <w:lang w:eastAsia="es-CO"/>
               </w:rPr>
             </w:pPr>
+            <w:r>
+              <w:rPr>
+                <w:rFonts w:ascii="Times New Roman" w:eastAsia="Times New Roman" w:hAnsi="Times New Roman" w:cs="Times New Roman"/>
+                <w:color w:val="000000"/>
+                <w:sz w:val="24"/>
+                <w:szCs w:val="24"/>
+                <w:lang w:eastAsia="es-CO"/>
+              </w:rPr>
+              <w:t>Teniendo en cuenta que es un árbol rojo-negro, la complejidad es 1logN</w:t>
+            </w:r>
           </w:p>
         </w:tc>
       </w:tr>
@@ -2509,25 +2673,7 @@
           </w:tcPr>
           <w:p>
             <w:r>
-              <w:t xml:space="preserve">Se busca generar una tabla ASCII con base a los datos precedentes que llegan en una estructura de cola donde se aclara la información </w:t>
-            </w:r>
-            <w:r>
-              <w:t>para los días partidos en rangos</w:t>
-            </w:r>
-            <w:r>
-              <w:t xml:space="preserve">, y una cantidad de “*”, donde cada * vale por un determinado </w:t>
-            </w:r>
-            <w:r>
-              <w:t>número</w:t>
-            </w:r>
-            <w:r>
-              <w:t xml:space="preserve"> de comparendos. </w:t>
-            </w:r>
-            <w:r>
-              <w:t xml:space="preserve">El tamaño de los rangos es D, el cual ingresa el usuario. </w:t>
-            </w:r>
-            <w:r>
-              <w:t xml:space="preserve"> </w:t>
+              <w:t xml:space="preserve">Se busca generar una tabla ASCII con base a los datos precedentes que llegan en una estructura de cola donde se aclara la información para los días partidos en rangos, y una cantidad de “*”, donde cada * vale por un determinado número de comparendos. El tamaño de los rangos es D, el cual ingresa el usuario.  </w:t>
             </w:r>
           </w:p>
         </w:tc>
@@ -2569,7 +2715,6 @@
                 <w:szCs w:val="24"/>
                 <w:lang w:eastAsia="es-CO"/>
               </w:rPr>
-              <w:lastRenderedPageBreak/>
               <w:t>Datos de Entrada:</w:t>
             </w:r>
           </w:p>
@@ -3013,6 +3158,7 @@
                 </w:tcPr>
                 <w:p>
                   <w:r>
+                    <w:lastRenderedPageBreak/>
                     <w:t>Costo diario del comparendo</w:t>
                   </w:r>
                 </w:p>
@@ -3150,8 +3296,6 @@
                 <w:lang w:eastAsia="es-CO"/>
               </w:rPr>
             </w:pPr>
-            <w:bookmarkStart w:id="1" w:name="_GoBack"/>
-            <w:bookmarkEnd w:id="1"/>
           </w:p>
         </w:tc>
       </w:tr>
@@ -3192,6 +3336,7 @@
                 <w:szCs w:val="24"/>
                 <w:lang w:eastAsia="es-CO"/>
               </w:rPr>
+              <w:lastRenderedPageBreak/>
               <w:t>Estimación de complejidad:</w:t>
             </w:r>
           </w:p>
@@ -3283,6 +3428,16 @@
               </w:rPr>
               <w:t xml:space="preserve">3. </w:t>
             </w:r>
+            <w:r>
+              <w:rPr>
+                <w:rFonts w:ascii="Times New Roman" w:eastAsia="Times New Roman" w:hAnsi="Times New Roman" w:cs="Times New Roman"/>
+                <w:color w:val="FFFFFF"/>
+                <w:sz w:val="24"/>
+                <w:szCs w:val="24"/>
+                <w:lang w:eastAsia="es-CO"/>
+              </w:rPr>
+              <w:t>El costo de los tiempos de espera usando el nuevo sistema</w:t>
+            </w:r>
           </w:p>
           <w:p>
             <w:pPr>
@@ -3433,6 +3588,26 @@
                 <w:lang w:eastAsia="es-CO"/>
               </w:rPr>
             </w:pPr>
+            <w:r>
+              <w:rPr>
+                <w:rFonts w:ascii="Times New Roman" w:eastAsia="Times New Roman" w:hAnsi="Times New Roman" w:cs="Times New Roman"/>
+                <w:color w:val="000000"/>
+                <w:sz w:val="24"/>
+                <w:szCs w:val="24"/>
+                <w:lang w:eastAsia="es-CO"/>
+              </w:rPr>
+              <w:t xml:space="preserve">Los datos </w:t>
+            </w:r>
+            <w:r>
+              <w:rPr>
+                <w:rFonts w:ascii="Times New Roman" w:eastAsia="Times New Roman" w:hAnsi="Times New Roman" w:cs="Times New Roman"/>
+                <w:color w:val="000000"/>
+                <w:sz w:val="24"/>
+                <w:szCs w:val="24"/>
+                <w:lang w:eastAsia="es-CO"/>
+              </w:rPr>
+              <w:t xml:space="preserve">del modelo anterior funcionan como una cola, entonces lo que se busca es hacer una cola de prioridad, en donde el criterio sea la fecha, y el máximo de esta cola será el comparendo más temprano. </w:t>
+            </w:r>
           </w:p>
         </w:tc>
       </w:tr>
@@ -3473,7 +3648,6 @@
                 <w:szCs w:val="24"/>
                 <w:lang w:eastAsia="es-CO"/>
               </w:rPr>
-              <w:lastRenderedPageBreak/>
               <w:t>Datos de Salida:</w:t>
             </w:r>
           </w:p>
@@ -3587,6 +3761,8 @@
           <w:szCs w:val="24"/>
         </w:rPr>
       </w:pPr>
+      <w:bookmarkStart w:id="1" w:name="_GoBack"/>
+      <w:bookmarkEnd w:id="1"/>
     </w:p>
     <w:sectPr>
       <w:headerReference w:type="default" r:id="rId7"/>

</xml_diff>

<commit_message>
Estudie más bien para el parcial JAJAJAJ
</commit_message>
<xml_diff>
--- a/DOCUMENTACIÓN REQUERIMIENTOS FUNCIONALES.docx
+++ b/DOCUMENTACIÓN REQUERIMIENTOS FUNCIONALES.docx
@@ -366,15 +366,7 @@
           </w:tcPr>
           <w:p>
             <w:r>
-              <w:t xml:space="preserve">La complejidad teniendo en cuenta que vamos a implementar una cola de prioridad es en el mejor caso de retorno del máximo 1 y en general es </w:t>
-            </w:r>
-            <w:proofErr w:type="spellStart"/>
-            <w:r>
-              <w:t>logN</w:t>
-            </w:r>
-            <w:proofErr w:type="spellEnd"/>
-            <w:r>
-              <w:t>.</w:t>
+              <w:t>La complejidad teniendo en cuenta que vamos a implementar una cola de prioridad es en el mejor caso de retorno del máximo 1 y en general es logN.</w:t>
             </w:r>
           </w:p>
         </w:tc>
@@ -924,36 +916,7 @@
           </w:tcPr>
           <w:p>
             <w:r>
-              <w:t>Se ingresa un rango de fecha-hora [</w:t>
-            </w:r>
-            <w:proofErr w:type="spellStart"/>
-            <w:r>
-              <w:t>limite_bajo</w:t>
-            </w:r>
-            <w:proofErr w:type="spellEnd"/>
-            <w:r>
-              <w:t xml:space="preserve">, </w:t>
-            </w:r>
-            <w:proofErr w:type="spellStart"/>
-            <w:r>
-              <w:t>limite_alto</w:t>
-            </w:r>
-            <w:proofErr w:type="spellEnd"/>
-            <w:r>
-              <w:t>] en formato “YYYY/MM/</w:t>
-            </w:r>
-            <w:proofErr w:type="spellStart"/>
-            <w:r>
-              <w:t>DD-HH:</w:t>
-            </w:r>
-            <w:proofErr w:type="gramStart"/>
-            <w:r>
-              <w:t>MM:ss</w:t>
-            </w:r>
-            <w:proofErr w:type="spellEnd"/>
-            <w:proofErr w:type="gramEnd"/>
-            <w:r>
-              <w:t xml:space="preserve">” y una localidad. </w:t>
+              <w:t xml:space="preserve">Se ingresa un rango de fecha-hora [limite_bajo, limite_alto] en formato “YYYY/MM/DD-HH:MM:ss” y una localidad. </w:t>
             </w:r>
           </w:p>
         </w:tc>
@@ -1607,29 +1570,7 @@
                 <w:szCs w:val="24"/>
                 <w:lang w:eastAsia="es-CO"/>
               </w:rPr>
-              <w:t xml:space="preserve">Se estima complejidad lineal, ya que los comparendos ya están cargados en la cola, es hacerles el respectivo </w:t>
-            </w:r>
-            <w:proofErr w:type="spellStart"/>
-            <w:r>
-              <w:rPr>
-                <w:rFonts w:ascii="Times New Roman" w:eastAsia="Times New Roman" w:hAnsi="Times New Roman" w:cs="Times New Roman"/>
-                <w:color w:val="000000"/>
-                <w:sz w:val="24"/>
-                <w:szCs w:val="24"/>
-                <w:lang w:eastAsia="es-CO"/>
-              </w:rPr>
-              <w:t>dequeue</w:t>
-            </w:r>
-            <w:proofErr w:type="spellEnd"/>
-            <w:r>
-              <w:rPr>
-                <w:rFonts w:ascii="Times New Roman" w:eastAsia="Times New Roman" w:hAnsi="Times New Roman" w:cs="Times New Roman"/>
-                <w:color w:val="000000"/>
-                <w:sz w:val="24"/>
-                <w:szCs w:val="24"/>
-                <w:lang w:eastAsia="es-CO"/>
-              </w:rPr>
-              <w:t xml:space="preserve"> dependiendo de M</w:t>
+              <w:t>Se estima complejidad lineal, ya que los comparendos ya están cargados en la cola, es hacerles el respectivo dequeue dependiendo de M</w:t>
             </w:r>
           </w:p>
         </w:tc>
@@ -3606,7 +3547,17 @@
                 <w:szCs w:val="24"/>
                 <w:lang w:eastAsia="es-CO"/>
               </w:rPr>
-              <w:t xml:space="preserve">del modelo anterior funcionan como una cola, entonces lo que se busca es hacer una cola de prioridad, en donde el criterio sea la fecha, y el máximo de esta cola será el comparendo más temprano. </w:t>
+              <w:t xml:space="preserve">del modelo anterior funcionan como una cola, entonces lo que se busca </w:t>
+            </w:r>
+            <w:r>
+              <w:rPr>
+                <w:rFonts w:ascii="Times New Roman" w:eastAsia="Times New Roman" w:hAnsi="Times New Roman" w:cs="Times New Roman"/>
+                <w:color w:val="000000"/>
+                <w:sz w:val="24"/>
+                <w:szCs w:val="24"/>
+                <w:lang w:eastAsia="es-CO"/>
+              </w:rPr>
+              <w:t>es una tabla de hash, en donde la llave sea la fecha, y que en cada posición del arreglo de la tabla de Hash, estén los comparendos para esa fecha, y que en cada una de estas colas, haya una cola de prioridad, en donde el máximo será el comparendo que genere una mayor multa. Con eso, podremos procesar los comparendos que más están atrasados o los que podrían generarme la mayor multa, reduciendo los costos para la secretaría de movilidad</w:t>
             </w:r>
           </w:p>
         </w:tc>
@@ -3677,6 +3628,16 @@
                 <w:lang w:eastAsia="es-CO"/>
               </w:rPr>
             </w:pPr>
+            <w:r>
+              <w:rPr>
+                <w:rFonts w:ascii="Times New Roman" w:eastAsia="Times New Roman" w:hAnsi="Times New Roman" w:cs="Times New Roman"/>
+                <w:color w:val="000000"/>
+                <w:sz w:val="24"/>
+                <w:szCs w:val="24"/>
+                <w:lang w:eastAsia="es-CO"/>
+              </w:rPr>
+              <w:t>El nuevo costo que tiene que asumir la secretaría de movilidad con el sistema implementado por nosotros</w:t>
+            </w:r>
           </w:p>
         </w:tc>
       </w:tr>
@@ -3746,6 +3707,18 @@
                 <w:lang w:eastAsia="es-CO"/>
               </w:rPr>
             </w:pPr>
+            <w:r>
+              <w:rPr>
+                <w:rFonts w:ascii="Times New Roman" w:eastAsia="Times New Roman" w:hAnsi="Times New Roman" w:cs="Times New Roman"/>
+                <w:color w:val="000000"/>
+                <w:sz w:val="24"/>
+                <w:szCs w:val="24"/>
+                <w:lang w:eastAsia="es-CO"/>
+              </w:rPr>
+              <w:t>Una estimación de complejidad inicial es N log N, teniendo en cuenta las búsquedas de la tabla de Hash por encadenamiento separado con los de la búsqueda de prioridad, y las veces que se tiene que ejecutar el código.</w:t>
+            </w:r>
+            <w:bookmarkStart w:id="1" w:name="_GoBack"/>
+            <w:bookmarkEnd w:id="1"/>
           </w:p>
         </w:tc>
       </w:tr>
@@ -3761,8 +3734,6 @@
           <w:szCs w:val="24"/>
         </w:rPr>
       </w:pPr>
-      <w:bookmarkStart w:id="1" w:name="_GoBack"/>
-      <w:bookmarkEnd w:id="1"/>
     </w:p>
     <w:sectPr>
       <w:headerReference w:type="default" r:id="rId7"/>

</xml_diff>